<commit_message>
Reformat and export to pdf
</commit_message>
<xml_diff>
--- a/МС/Lab1/Report.docx
+++ b/МС/Lab1/Report.docx
@@ -13,7 +13,6 @@
           <w:szCs w:val="28"/>
         </w:rPr>
       </w:pPr>
-      <w:bookmarkStart w:id="0" w:name="_Hlk19257531"/>
       <w:r>
         <w:rPr>
           <w:rFonts w:ascii="Times New Roman" w:hAnsi="Times New Roman"/>
@@ -21,178 +20,6 @@
           <w:szCs w:val="28"/>
         </w:rPr>
         <w:t>Министерство науки и высшего образования Российской Федерации</w:t>
-      </w:r>
-    </w:p>
-    <w:p>
-      <w:pPr>
-        <w:pStyle w:val="Normal"/>
-        <w:ind w:hanging="0"/>
-        <w:jc w:val="center"/>
-        <w:rPr>
-          <w:rFonts w:ascii="Times New Roman" w:hAnsi="Times New Roman"/>
-          <w:sz w:val="28"/>
-          <w:szCs w:val="28"/>
-        </w:rPr>
-      </w:pPr>
-      <w:r>
-        <w:rPr>
-          <w:rFonts w:cs="Times New Roman" w:ascii="Times New Roman" w:hAnsi="Times New Roman"/>
-          <w:sz w:val="28"/>
-          <w:szCs w:val="28"/>
-        </w:rPr>
-        <w:t>Севастопольский государственный университет</w:t>
-      </w:r>
-    </w:p>
-    <w:p>
-      <w:pPr>
-        <w:pStyle w:val="Normal"/>
-        <w:ind w:hanging="0"/>
-        <w:jc w:val="right"/>
-        <w:rPr>
-          <w:rFonts w:ascii="Times New Roman" w:hAnsi="Times New Roman" w:cs="Times New Roman"/>
-          <w:sz w:val="28"/>
-          <w:szCs w:val="28"/>
-        </w:rPr>
-      </w:pPr>
-      <w:r>
-        <w:rPr>
-          <w:rFonts w:cs="Times New Roman" w:ascii="Times New Roman" w:hAnsi="Times New Roman"/>
-          <w:sz w:val="28"/>
-          <w:szCs w:val="28"/>
-        </w:rPr>
-      </w:r>
-    </w:p>
-    <w:p>
-      <w:pPr>
-        <w:pStyle w:val="Normal"/>
-        <w:ind w:hanging="0"/>
-        <w:jc w:val="right"/>
-        <w:rPr>
-          <w:rFonts w:ascii="Times New Roman" w:hAnsi="Times New Roman" w:cs="Times New Roman"/>
-          <w:sz w:val="28"/>
-          <w:szCs w:val="28"/>
-        </w:rPr>
-      </w:pPr>
-      <w:r>
-        <w:rPr>
-          <w:rFonts w:cs="Times New Roman" w:ascii="Times New Roman" w:hAnsi="Times New Roman"/>
-          <w:sz w:val="28"/>
-          <w:szCs w:val="28"/>
-        </w:rPr>
-      </w:r>
-    </w:p>
-    <w:p>
-      <w:pPr>
-        <w:pStyle w:val="Normal"/>
-        <w:ind w:hanging="0"/>
-        <w:jc w:val="right"/>
-        <w:rPr>
-          <w:rFonts w:ascii="Times New Roman" w:hAnsi="Times New Roman"/>
-          <w:sz w:val="28"/>
-          <w:szCs w:val="28"/>
-        </w:rPr>
-      </w:pPr>
-      <w:r>
-        <w:rPr>
-          <w:rFonts w:cs="Times New Roman" w:ascii="Times New Roman" w:hAnsi="Times New Roman"/>
-          <w:sz w:val="28"/>
-          <w:szCs w:val="28"/>
-        </w:rPr>
-        <w:t>Кафедра ИС</w:t>
-      </w:r>
-    </w:p>
-    <w:p>
-      <w:pPr>
-        <w:pStyle w:val="Normal"/>
-        <w:ind w:hanging="0"/>
-        <w:rPr>
-          <w:rFonts w:ascii="Times New Roman" w:hAnsi="Times New Roman" w:cs="Times New Roman"/>
-          <w:sz w:val="28"/>
-          <w:szCs w:val="28"/>
-        </w:rPr>
-      </w:pPr>
-      <w:r>
-        <w:rPr>
-          <w:rFonts w:cs="Times New Roman" w:ascii="Times New Roman" w:hAnsi="Times New Roman"/>
-          <w:sz w:val="28"/>
-          <w:szCs w:val="28"/>
-        </w:rPr>
-      </w:r>
-    </w:p>
-    <w:p>
-      <w:pPr>
-        <w:pStyle w:val="Normal"/>
-        <w:ind w:hanging="0"/>
-        <w:rPr>
-          <w:rFonts w:ascii="Times New Roman" w:hAnsi="Times New Roman" w:cs="Times New Roman"/>
-          <w:sz w:val="28"/>
-          <w:szCs w:val="28"/>
-        </w:rPr>
-      </w:pPr>
-      <w:r>
-        <w:rPr>
-          <w:rFonts w:cs="Times New Roman" w:ascii="Times New Roman" w:hAnsi="Times New Roman"/>
-          <w:sz w:val="28"/>
-          <w:szCs w:val="28"/>
-        </w:rPr>
-      </w:r>
-    </w:p>
-    <w:p>
-      <w:pPr>
-        <w:pStyle w:val="Normal"/>
-        <w:ind w:hanging="0"/>
-        <w:rPr>
-          <w:rFonts w:ascii="Times New Roman" w:hAnsi="Times New Roman" w:cs="Times New Roman"/>
-          <w:sz w:val="28"/>
-          <w:szCs w:val="28"/>
-        </w:rPr>
-      </w:pPr>
-      <w:r>
-        <w:rPr>
-          <w:rFonts w:cs="Times New Roman" w:ascii="Times New Roman" w:hAnsi="Times New Roman"/>
-          <w:sz w:val="28"/>
-          <w:szCs w:val="28"/>
-        </w:rPr>
-      </w:r>
-    </w:p>
-    <w:p>
-      <w:pPr>
-        <w:pStyle w:val="Normal"/>
-        <w:ind w:hanging="0"/>
-        <w:jc w:val="center"/>
-        <w:rPr>
-          <w:rFonts w:ascii="Times New Roman" w:hAnsi="Times New Roman"/>
-          <w:sz w:val="28"/>
-          <w:szCs w:val="28"/>
-        </w:rPr>
-      </w:pPr>
-      <w:r>
-        <w:rPr>
-          <w:rFonts w:ascii="Times New Roman" w:hAnsi="Times New Roman"/>
-          <w:sz w:val="28"/>
-          <w:szCs w:val="28"/>
-        </w:rPr>
-        <w:t>Отчет</w:t>
-      </w:r>
-    </w:p>
-    <w:p>
-      <w:pPr>
-        <w:pStyle w:val="Normal"/>
-        <w:ind w:hanging="0"/>
-        <w:jc w:val="center"/>
-        <w:rPr>
-          <w:rFonts w:ascii="Times New Roman" w:hAnsi="Times New Roman"/>
-          <w:sz w:val="28"/>
-          <w:szCs w:val="28"/>
-        </w:rPr>
-      </w:pPr>
-      <w:r>
-        <w:rPr>
-          <w:rFonts w:ascii="Times New Roman" w:hAnsi="Times New Roman"/>
-          <w:sz w:val="28"/>
-          <w:szCs w:val="28"/>
-        </w:rPr>
-        <w:t>По дисциплине: «Моделирование систем»</w:t>
       </w:r>
     </w:p>
     <w:p>
@@ -204,19 +31,11 @@
       </w:pPr>
       <w:r>
         <w:rPr>
-          <w:rFonts w:ascii="Times New Roman" w:hAnsi="Times New Roman"/>
-          <w:sz w:val="28"/>
-          <w:szCs w:val="28"/>
-        </w:rPr>
-        <w:t xml:space="preserve">Лабораторная работа № </w:t>
-      </w:r>
-      <w:r>
-        <w:rPr>
-          <w:rFonts w:ascii="Times New Roman" w:hAnsi="Times New Roman"/>
-          <w:sz w:val="28"/>
-          <w:szCs w:val="28"/>
-        </w:rPr>
-        <w:t>1</w:t>
+          <w:rFonts w:cs="Times New Roman" w:ascii="Times New Roman" w:hAnsi="Times New Roman"/>
+          <w:sz w:val="28"/>
+          <w:szCs w:val="28"/>
+        </w:rPr>
+        <w:t>Севастопольский государственный университет</w:t>
       </w:r>
     </w:p>
     <w:p>
@@ -228,6 +47,168 @@
       </w:pPr>
       <w:r>
         <w:rPr>
+          <w:rFonts w:cs="Times New Roman" w:ascii="Times New Roman" w:hAnsi="Times New Roman"/>
+          <w:sz w:val="28"/>
+          <w:szCs w:val="28"/>
+        </w:rPr>
+        <w:t>Кафедра ИС</w:t>
+      </w:r>
+    </w:p>
+    <w:p>
+      <w:pPr>
+        <w:pStyle w:val="Normal"/>
+        <w:ind w:hanging="0"/>
+        <w:rPr>
+          <w:rFonts w:ascii="Times New Roman" w:hAnsi="Times New Roman" w:cs="Times New Roman"/>
+          <w:sz w:val="28"/>
+          <w:szCs w:val="28"/>
+        </w:rPr>
+      </w:pPr>
+      <w:r>
+        <w:rPr>
+          <w:rFonts w:cs="Times New Roman" w:ascii="Times New Roman" w:hAnsi="Times New Roman"/>
+          <w:sz w:val="28"/>
+          <w:szCs w:val="28"/>
+        </w:rPr>
+      </w:r>
+    </w:p>
+    <w:p>
+      <w:pPr>
+        <w:pStyle w:val="Normal"/>
+        <w:ind w:hanging="0"/>
+        <w:rPr>
+          <w:rFonts w:ascii="Times New Roman" w:hAnsi="Times New Roman" w:cs="Times New Roman"/>
+          <w:sz w:val="28"/>
+          <w:szCs w:val="28"/>
+        </w:rPr>
+      </w:pPr>
+      <w:r>
+        <w:rPr>
+          <w:rFonts w:cs="Times New Roman" w:ascii="Times New Roman" w:hAnsi="Times New Roman"/>
+          <w:sz w:val="28"/>
+          <w:szCs w:val="28"/>
+        </w:rPr>
+      </w:r>
+    </w:p>
+    <w:p>
+      <w:pPr>
+        <w:pStyle w:val="Normal"/>
+        <w:ind w:hanging="0"/>
+        <w:rPr>
+          <w:rFonts w:ascii="Times New Roman" w:hAnsi="Times New Roman" w:cs="Times New Roman"/>
+          <w:sz w:val="28"/>
+          <w:szCs w:val="28"/>
+        </w:rPr>
+      </w:pPr>
+      <w:r>
+        <w:rPr>
+          <w:rFonts w:cs="Times New Roman" w:ascii="Times New Roman" w:hAnsi="Times New Roman"/>
+          <w:sz w:val="28"/>
+          <w:szCs w:val="28"/>
+        </w:rPr>
+      </w:r>
+    </w:p>
+    <w:p>
+      <w:pPr>
+        <w:pStyle w:val="Normal"/>
+        <w:ind w:hanging="0"/>
+        <w:rPr>
+          <w:rFonts w:ascii="Times New Roman" w:hAnsi="Times New Roman" w:cs="Times New Roman"/>
+          <w:sz w:val="28"/>
+          <w:szCs w:val="28"/>
+        </w:rPr>
+      </w:pPr>
+      <w:r>
+        <w:rPr>
+          <w:rFonts w:cs="Times New Roman" w:ascii="Times New Roman" w:hAnsi="Times New Roman"/>
+          <w:sz w:val="28"/>
+          <w:szCs w:val="28"/>
+        </w:rPr>
+      </w:r>
+    </w:p>
+    <w:p>
+      <w:pPr>
+        <w:pStyle w:val="Normal"/>
+        <w:ind w:hanging="0"/>
+        <w:rPr>
+          <w:rFonts w:ascii="Times New Roman" w:hAnsi="Times New Roman" w:cs="Times New Roman"/>
+          <w:sz w:val="28"/>
+          <w:szCs w:val="28"/>
+        </w:rPr>
+      </w:pPr>
+      <w:r>
+        <w:rPr>
+          <w:rFonts w:cs="Times New Roman" w:ascii="Times New Roman" w:hAnsi="Times New Roman"/>
+          <w:sz w:val="28"/>
+          <w:szCs w:val="28"/>
+        </w:rPr>
+      </w:r>
+    </w:p>
+    <w:p>
+      <w:pPr>
+        <w:pStyle w:val="Normal"/>
+        <w:ind w:hanging="0"/>
+        <w:jc w:val="center"/>
+        <w:rPr>
+          <w:rFonts w:ascii="Times New Roman" w:hAnsi="Times New Roman"/>
+          <w:sz w:val="28"/>
+          <w:szCs w:val="28"/>
+        </w:rPr>
+      </w:pPr>
+      <w:r>
+        <w:rPr>
+          <w:rFonts w:ascii="Times New Roman" w:hAnsi="Times New Roman"/>
+          <w:sz w:val="28"/>
+          <w:szCs w:val="28"/>
+        </w:rPr>
+        <w:t>Отчет</w:t>
+      </w:r>
+    </w:p>
+    <w:p>
+      <w:pPr>
+        <w:pStyle w:val="Normal"/>
+        <w:ind w:hanging="0"/>
+        <w:jc w:val="center"/>
+        <w:rPr>
+          <w:rFonts w:ascii="Times New Roman" w:hAnsi="Times New Roman"/>
+          <w:sz w:val="28"/>
+          <w:szCs w:val="28"/>
+        </w:rPr>
+      </w:pPr>
+      <w:r>
+        <w:rPr>
+          <w:rFonts w:ascii="Times New Roman" w:hAnsi="Times New Roman"/>
+          <w:sz w:val="28"/>
+          <w:szCs w:val="28"/>
+        </w:rPr>
+        <w:t>По дисциплине: «Моделирование систем»</w:t>
+      </w:r>
+    </w:p>
+    <w:p>
+      <w:pPr>
+        <w:pStyle w:val="Normal"/>
+        <w:ind w:hanging="0"/>
+        <w:jc w:val="center"/>
+        <w:rPr/>
+      </w:pPr>
+      <w:r>
+        <w:rPr>
+          <w:rFonts w:ascii="Times New Roman" w:hAnsi="Times New Roman"/>
+          <w:sz w:val="28"/>
+          <w:szCs w:val="28"/>
+        </w:rPr>
+        <w:t>Лабораторная работа № 1</w:t>
+      </w:r>
+    </w:p>
+    <w:p>
+      <w:pPr>
+        <w:pStyle w:val="Normal"/>
+        <w:ind w:hanging="0"/>
+        <w:jc w:val="center"/>
+        <w:rPr/>
+      </w:pPr>
+      <w:r>
+        <w:rPr>
           <w:rFonts w:ascii="Times New Roman" w:hAnsi="Times New Roman"/>
           <w:bCs/>
           <w:sz w:val="28"/>
@@ -315,13 +296,9 @@
     <w:p>
       <w:pPr>
         <w:pStyle w:val="Normal"/>
-        <w:ind w:hanging="0"/>
-        <w:jc w:val="right"/>
-        <w:rPr>
-          <w:rFonts w:ascii="Times New Roman" w:hAnsi="Times New Roman"/>
-          <w:sz w:val="28"/>
-          <w:szCs w:val="28"/>
-        </w:rPr>
+        <w:ind w:left="4956" w:hanging="0"/>
+        <w:jc w:val="left"/>
+        <w:rPr/>
       </w:pPr>
       <w:r>
         <w:rPr>
@@ -335,13 +312,9 @@
     <w:p>
       <w:pPr>
         <w:pStyle w:val="Normal"/>
-        <w:ind w:hanging="0"/>
-        <w:jc w:val="right"/>
-        <w:rPr>
-          <w:rFonts w:ascii="Times New Roman" w:hAnsi="Times New Roman"/>
-          <w:sz w:val="28"/>
-          <w:szCs w:val="28"/>
-        </w:rPr>
+        <w:ind w:left="4956" w:hanging="0"/>
+        <w:jc w:val="left"/>
+        <w:rPr/>
       </w:pPr>
       <w:r>
         <w:rPr>
@@ -351,14 +324,6 @@
         </w:rPr>
         <w:t xml:space="preserve">ст. гр. ИС/б-17-2-о </w:t>
       </w:r>
-    </w:p>
-    <w:p>
-      <w:pPr>
-        <w:pStyle w:val="Normal"/>
-        <w:ind w:hanging="0"/>
-        <w:jc w:val="right"/>
-        <w:rPr/>
-      </w:pPr>
       <w:r>
         <w:rPr>
           <w:rFonts w:cs="Times New Roman" w:ascii="Times New Roman" w:hAnsi="Times New Roman"/>
@@ -374,46 +339,15 @@
           <w:sz w:val="28"/>
           <w:szCs w:val="28"/>
         </w:rPr>
-        <w:t xml:space="preserve"> </w:t>
-      </w:r>
-      <w:r>
-        <w:rPr>
-          <w:rFonts w:cs="Times New Roman" w:ascii="Times New Roman" w:hAnsi="Times New Roman"/>
-          <w:sz w:val="28"/>
-          <w:szCs w:val="28"/>
-        </w:rPr>
-        <w:t>К</w:t>
-      </w:r>
-      <w:r>
-        <w:rPr>
-          <w:rFonts w:cs="Times New Roman" w:ascii="Times New Roman" w:hAnsi="Times New Roman"/>
-          <w:sz w:val="28"/>
-          <w:szCs w:val="28"/>
-        </w:rPr>
-        <w:t xml:space="preserve">. </w:t>
-      </w:r>
-      <w:r>
-        <w:rPr>
-          <w:rFonts w:cs="Times New Roman" w:ascii="Times New Roman" w:hAnsi="Times New Roman"/>
-          <w:sz w:val="28"/>
-          <w:szCs w:val="28"/>
-        </w:rPr>
-        <w:t>Н</w:t>
-      </w:r>
-      <w:r>
-        <w:rPr>
-          <w:rFonts w:cs="Times New Roman" w:ascii="Times New Roman" w:hAnsi="Times New Roman"/>
-          <w:sz w:val="28"/>
-          <w:szCs w:val="28"/>
-        </w:rPr>
-        <w:t>.</w:t>
+        <w:t xml:space="preserve"> К. Н.</w:t>
       </w:r>
     </w:p>
     <w:p>
       <w:pPr>
         <w:pStyle w:val="NormalWeb"/>
         <w:spacing w:before="280" w:after="280"/>
-        <w:jc w:val="right"/>
+        <w:ind w:left="4956" w:hanging="0"/>
+        <w:jc w:val="left"/>
         <w:rPr>
           <w:rFonts w:ascii="Times New Roman" w:hAnsi="Times New Roman"/>
           <w:sz w:val="28"/>
@@ -422,7 +356,6 @@
       </w:pPr>
       <w:r>
         <w:rPr>
-          <w:rFonts w:ascii="Times New Roman" w:hAnsi="Times New Roman"/>
           <w:color w:val="000000"/>
           <w:sz w:val="28"/>
           <w:szCs w:val="28"/>
@@ -433,8 +366,8 @@
     <w:p>
       <w:pPr>
         <w:pStyle w:val="Normal"/>
-        <w:ind w:hanging="0"/>
-        <w:jc w:val="right"/>
+        <w:ind w:left="4956" w:hanging="0"/>
+        <w:jc w:val="left"/>
         <w:rPr/>
       </w:pPr>
       <w:r>
@@ -443,31 +376,7 @@
           <w:sz w:val="28"/>
           <w:szCs w:val="28"/>
         </w:rPr>
-        <w:t>Абрамович</w:t>
-      </w:r>
-      <w:r>
-        <w:rPr>
-          <w:rFonts w:cs="Times New Roman" w:ascii="Times New Roman" w:hAnsi="Times New Roman"/>
-          <w:sz w:val="28"/>
-          <w:szCs w:val="28"/>
-        </w:rPr>
-        <w:t xml:space="preserve"> А. </w:t>
-      </w:r>
-      <w:r>
-        <w:rPr>
-          <w:rFonts w:cs="Times New Roman" w:ascii="Times New Roman" w:hAnsi="Times New Roman"/>
-          <w:sz w:val="28"/>
-          <w:szCs w:val="28"/>
-        </w:rPr>
-        <w:t>Ю</w:t>
-      </w:r>
-      <w:r>
-        <w:rPr>
-          <w:rFonts w:cs="Times New Roman" w:ascii="Times New Roman" w:hAnsi="Times New Roman"/>
-          <w:sz w:val="28"/>
-          <w:szCs w:val="28"/>
-        </w:rPr>
-        <w:t>.</w:t>
+        <w:t>Абрамович А. Ю.</w:t>
       </w:r>
     </w:p>
     <w:p>
@@ -493,6 +402,25 @@
       <w:pPr>
         <w:pStyle w:val="Normal"/>
         <w:ind w:hanging="0"/>
+        <w:rPr>
+          <w:rFonts w:ascii="Times New Roman" w:hAnsi="Times New Roman" w:cs="Times New Roman"/>
+          <w:sz w:val="28"/>
+          <w:szCs w:val="28"/>
+        </w:rPr>
+      </w:pPr>
+      <w:r>
+        <w:rPr>
+          <w:rFonts w:cs="Times New Roman" w:ascii="Times New Roman" w:hAnsi="Times New Roman"/>
+          <w:sz w:val="28"/>
+          <w:szCs w:val="28"/>
+        </w:rPr>
+      </w:r>
+    </w:p>
+    <w:p>
+      <w:pPr>
+        <w:pStyle w:val="Normal"/>
+        <w:ind w:hanging="0"/>
+        <w:jc w:val="center"/>
         <w:rPr>
           <w:rFonts w:ascii="Times New Roman" w:hAnsi="Times New Roman" w:cs="Times New Roman"/>
           <w:sz w:val="28"/>
@@ -592,7 +520,7 @@
         <w:jc w:val="center"/>
         <w:rPr/>
       </w:pPr>
-      <w:bookmarkStart w:id="1" w:name="_Hlk19257531"/>
+      <w:bookmarkStart w:id="0" w:name="_Hlk19257531"/>
       <w:r>
         <w:rPr>
           <w:rFonts w:cs="Times New Roman" w:ascii="Times New Roman" w:hAnsi="Times New Roman"/>
@@ -601,7 +529,7 @@
         </w:rPr>
         <w:t>20</w:t>
       </w:r>
-      <w:bookmarkEnd w:id="1"/>
+      <w:bookmarkEnd w:id="0"/>
       <w:r>
         <w:rPr>
           <w:rFonts w:cs="Times New Roman" w:ascii="Times New Roman" w:hAnsi="Times New Roman"/>
@@ -633,6 +561,8 @@
       <w:r>
         <w:rPr>
           <w:rFonts w:cs="Times New Roman" w:ascii="Times New Roman" w:hAnsi="Times New Roman"/>
+          <w:b/>
+          <w:bCs/>
           <w:sz w:val="28"/>
           <w:szCs w:val="28"/>
         </w:rPr>
@@ -699,6 +629,8 @@
       <w:r>
         <w:rPr>
           <w:rFonts w:cs="Times New Roman" w:ascii="Times New Roman" w:hAnsi="Times New Roman"/>
+          <w:b/>
+          <w:bCs/>
           <w:sz w:val="28"/>
           <w:szCs w:val="28"/>
         </w:rPr>
@@ -760,15 +692,7 @@
           <w:sz w:val="28"/>
           <w:szCs w:val="28"/>
         </w:rPr>
-        <w:t>2</w:t>
-      </w:r>
-      <w:r>
-        <w:rPr>
-          <w:rFonts w:cs="Times New Roman" w:ascii="Times New Roman" w:hAnsi="Times New Roman"/>
-          <w:sz w:val="28"/>
-          <w:szCs w:val="28"/>
-        </w:rPr>
-        <w:t xml:space="preserve">. Провести имитационное моделирование заданного объекта с помощью средств системной динамики среды ЭниЛоджик. </w:t>
+        <w:t xml:space="preserve">2. Провести имитационное моделирование заданного объекта с помощью средств системной динамики среды ЭниЛоджик. </w:t>
       </w:r>
     </w:p>
     <w:p>
@@ -785,15 +709,7 @@
           <w:sz w:val="28"/>
           <w:szCs w:val="28"/>
         </w:rPr>
-        <w:t>3</w:t>
-      </w:r>
-      <w:r>
-        <w:rPr>
-          <w:rFonts w:cs="Times New Roman" w:ascii="Times New Roman" w:hAnsi="Times New Roman"/>
-          <w:sz w:val="28"/>
-          <w:szCs w:val="28"/>
-        </w:rPr>
-        <w:t>. Найти в открытых источниках (библиотека, сеть Интернет) описание аналитической модели непрерывного процесса или объекта более сложной формы (например, математическую модель полета самолета, квадрокоптера, движения автомобиля). Изучить процесс получения модели, выяснить на каких законах строится вывод уравнений движения. Выяснить, какие силы учитываются при построении модели, а какими авторы пренебрегают и почему.</w:t>
+        <w:t>3. Найти в открытых источниках (библиотека, сеть Интернет) описание аналитической модели непрерывного процесса или объекта более сложной формы (например, математическую модель полета самолета, квадрокоптера, движения автомобиля). Изучить процесс получения модели, выяснить на каких законах строится вывод уравнений движения. Выяснить, какие силы учитываются при построении модели, а какими авторы пренебрегают и почему.</w:t>
       </w:r>
     </w:p>
     <w:p>
@@ -832,6 +748,8 @@
       <w:r>
         <w:rPr>
           <w:rFonts w:cs="Times New Roman" w:ascii="Times New Roman" w:hAnsi="Times New Roman"/>
+          <w:b/>
+          <w:bCs/>
           <w:sz w:val="28"/>
           <w:szCs w:val="28"/>
         </w:rPr>
@@ -2922,9 +2840,9 @@
           <w:szCs w:val="28"/>
         </w:rPr>
       </w:r>
+      <w:bookmarkStart w:id="1" w:name="_GoBack"/>
       <w:bookmarkStart w:id="2" w:name="_GoBack"/>
-      <w:bookmarkStart w:id="3" w:name="_GoBack"/>
-      <w:bookmarkEnd w:id="3"/>
+      <w:bookmarkEnd w:id="2"/>
     </w:p>
     <w:p>
       <w:pPr>
@@ -2941,6 +2859,8 @@
       <w:r>
         <w:rPr>
           <w:rFonts w:eastAsia="" w:cs="Times New Roman" w:ascii="Times New Roman" w:hAnsi="Times New Roman" w:eastAsiaTheme="minorEastAsia"/>
+          <w:b/>
+          <w:bCs/>
           <w:sz w:val="28"/>
           <w:szCs w:val="28"/>
         </w:rPr>
@@ -3034,7 +2954,7 @@
         <w:docPartGallery w:val="Page Numbers (Top of Page)"/>
         <w:docPartUnique w:val="true"/>
       </w:docPartObj>
-      <w:id w:val="762589506"/>
+      <w:id w:val="1582752335"/>
     </w:sdtPr>
     <w:sdtContent>
       <w:p>
@@ -3084,7 +3004,6 @@
     <w:rPrDefault>
       <w:rPr>
         <w:rFonts w:ascii="Calibri" w:hAnsi="Calibri" w:eastAsia="Calibri" w:cs="" w:asciiTheme="minorHAnsi" w:cstheme="minorBidi" w:eastAsiaTheme="minorHAnsi" w:hAnsiTheme="minorHAnsi"/>
-        <w:sz w:val="22"/>
         <w:szCs w:val="22"/>
         <w:lang w:val="ru-RU" w:eastAsia="en-US" w:bidi="ar-SA"/>
       </w:rPr>

</xml_diff>